<commit_message>
mvc structure and DreamCar structure planning on progress
</commit_message>
<xml_diff>
--- a/sprint3/brief/planning/Project.docx
+++ b/sprint3/brief/planning/Project.docx
@@ -37,6 +37,92 @@
       <w:pPr>
         <w:pStyle w:val="ListParagraph"/>
         <w:numPr>
+          <w:ilvl w:val="1"/>
+          <w:numId w:val="1"/>
+        </w:numPr>
+        <w:rPr>
+          <w:lang w:val="fr-FR"/>
+        </w:rPr>
+      </w:pPr>
+      <w:r>
+        <w:rPr>
+          <w:lang w:val="fr-FR"/>
+        </w:rPr>
+        <w:t>Validation</w:t>
+      </w:r>
+    </w:p>
+    <w:p>
+      <w:pPr>
+        <w:pStyle w:val="ListParagraph"/>
+        <w:numPr>
+          <w:ilvl w:val="1"/>
+          <w:numId w:val="1"/>
+        </w:numPr>
+        <w:rPr>
+          <w:lang w:val="fr-FR"/>
+        </w:rPr>
+      </w:pPr>
+      <w:r>
+        <w:rPr>
+          <w:lang w:val="fr-FR"/>
+        </w:rPr>
+        <w:t>Model</w:t>
+      </w:r>
+    </w:p>
+    <w:p>
+      <w:pPr>
+        <w:pStyle w:val="ListParagraph"/>
+        <w:numPr>
+          <w:ilvl w:val="1"/>
+          <w:numId w:val="1"/>
+        </w:numPr>
+        <w:rPr>
+          <w:lang w:val="fr-FR"/>
+        </w:rPr>
+      </w:pPr>
+      <w:r>
+        <w:rPr>
+          <w:lang w:val="fr-FR"/>
+        </w:rPr>
+        <w:t>Controller</w:t>
+      </w:r>
+    </w:p>
+    <w:p>
+      <w:pPr>
+        <w:pStyle w:val="ListParagraph"/>
+        <w:numPr>
+          <w:ilvl w:val="1"/>
+          <w:numId w:val="1"/>
+        </w:numPr>
+        <w:rPr>
+          <w:lang w:val="fr-FR"/>
+        </w:rPr>
+      </w:pPr>
+      <w:proofErr w:type="spellStart"/>
+      <w:r>
+        <w:rPr>
+          <w:lang w:val="fr-FR"/>
+        </w:rPr>
+        <w:t>View</w:t>
+      </w:r>
+      <w:proofErr w:type="spellEnd"/>
+      <w:r>
+        <w:rPr>
+          <w:lang w:val="fr-FR"/>
+        </w:rPr>
+        <w:t xml:space="preserve"> </w:t>
+      </w:r>
+      <w:r>
+        <w:rPr>
+          <w:lang w:val="fr-FR"/>
+        </w:rPr>
+        <w:tab/>
+      </w:r>
+    </w:p>
+    <w:p>
+      <w:pPr>
+        <w:pStyle w:val="ListParagraph"/>
+        <w:numPr>
           <w:ilvl w:val="0"/>
           <w:numId w:val="1"/>
         </w:numPr>
@@ -66,6 +152,86 @@
         <w:rPr>
           <w:lang w:val="fr-FR"/>
         </w:rPr>
+        <w:t>Validation</w:t>
+      </w:r>
+    </w:p>
+    <w:p>
+      <w:pPr>
+        <w:pStyle w:val="ListParagraph"/>
+        <w:numPr>
+          <w:ilvl w:val="1"/>
+          <w:numId w:val="1"/>
+        </w:numPr>
+        <w:rPr>
+          <w:lang w:val="fr-FR"/>
+        </w:rPr>
+      </w:pPr>
+      <w:r>
+        <w:rPr>
+          <w:lang w:val="fr-FR"/>
+        </w:rPr>
+        <w:t>Model</w:t>
+      </w:r>
+    </w:p>
+    <w:p>
+      <w:pPr>
+        <w:pStyle w:val="ListParagraph"/>
+        <w:numPr>
+          <w:ilvl w:val="1"/>
+          <w:numId w:val="1"/>
+        </w:numPr>
+        <w:rPr>
+          <w:lang w:val="fr-FR"/>
+        </w:rPr>
+      </w:pPr>
+      <w:r>
+        <w:rPr>
+          <w:lang w:val="fr-FR"/>
+        </w:rPr>
+        <w:t xml:space="preserve">Controller </w:t>
+      </w:r>
+    </w:p>
+    <w:p>
+      <w:pPr>
+        <w:pStyle w:val="ListParagraph"/>
+        <w:numPr>
+          <w:ilvl w:val="1"/>
+          <w:numId w:val="1"/>
+        </w:numPr>
+        <w:rPr>
+          <w:lang w:val="fr-FR"/>
+        </w:rPr>
+      </w:pPr>
+      <w:proofErr w:type="spellStart"/>
+      <w:r>
+        <w:rPr>
+          <w:lang w:val="fr-FR"/>
+        </w:rPr>
+        <w:t>View</w:t>
+      </w:r>
+      <w:proofErr w:type="spellEnd"/>
+      <w:r>
+        <w:rPr>
+          <w:lang w:val="fr-FR"/>
+        </w:rPr>
+        <w:t xml:space="preserve"> </w:t>
+      </w:r>
+    </w:p>
+    <w:p>
+      <w:pPr>
+        <w:pStyle w:val="ListParagraph"/>
+        <w:numPr>
+          <w:ilvl w:val="0"/>
+          <w:numId w:val="1"/>
+        </w:numPr>
+        <w:rPr>
+          <w:lang w:val="fr-FR"/>
+        </w:rPr>
+      </w:pPr>
+      <w:r>
+        <w:rPr>
+          <w:lang w:val="fr-FR"/>
+        </w:rPr>
         <w:t>User Dashboard UI</w:t>
       </w:r>
     </w:p>
@@ -73,360 +239,415 @@
       <w:pPr>
         <w:pStyle w:val="ListParagraph"/>
         <w:numPr>
-          <w:ilvl w:val="2"/>
-          <w:numId w:val="1"/>
-        </w:numPr>
-      </w:pPr>
-      <w:r>
-        <w:t>Rent a car /cancel /modify(u</w:t>
-      </w:r>
-      <w:r>
-        <w:t>pdate)</w:t>
-      </w:r>
-    </w:p>
-    <w:p>
-      <w:pPr>
-        <w:pStyle w:val="ListParagraph"/>
-        <w:numPr>
           <w:ilvl w:val="1"/>
           <w:numId w:val="1"/>
         </w:numPr>
-        <w:rPr>
-          <w:lang w:val="fr-FR"/>
-        </w:rPr>
-      </w:pPr>
-      <w:r>
-        <w:rPr>
-          <w:lang w:val="fr-FR"/>
-        </w:rPr>
-        <w:t xml:space="preserve">Admin Dashboard UI </w:t>
-      </w:r>
-    </w:p>
-    <w:p>
-      <w:pPr>
-        <w:pStyle w:val="ListParagraph"/>
-        <w:numPr>
-          <w:ilvl w:val="2"/>
-          <w:numId w:val="1"/>
-        </w:numPr>
-        <w:rPr>
-          <w:lang w:val="fr-FR"/>
-        </w:rPr>
-      </w:pPr>
-      <w:r>
-        <w:rPr>
-          <w:lang w:val="fr-FR"/>
-        </w:rPr>
-        <w:t xml:space="preserve">Manage </w:t>
-      </w:r>
-      <w:proofErr w:type="spellStart"/>
-      <w:r>
-        <w:rPr>
-          <w:lang w:val="fr-FR"/>
-        </w:rPr>
-        <w:t>rental</w:t>
-      </w:r>
-      <w:proofErr w:type="spellEnd"/>
-      <w:r>
-        <w:rPr>
-          <w:lang w:val="fr-FR"/>
-        </w:rPr>
-        <w:t xml:space="preserve"> /car</w:t>
-      </w:r>
-    </w:p>
-    <w:p>
-      <w:pPr>
-        <w:pStyle w:val="ListParagraph"/>
-        <w:numPr>
-          <w:ilvl w:val="2"/>
-          <w:numId w:val="1"/>
-        </w:numPr>
-        <w:rPr>
-          <w:lang w:val="fr-FR"/>
-        </w:rPr>
-      </w:pPr>
-    </w:p>
-    <w:p>
-      <w:pPr>
-        <w:pStyle w:val="ListParagraph"/>
-        <w:numPr>
-          <w:ilvl w:val="0"/>
-          <w:numId w:val="1"/>
-        </w:numPr>
-        <w:rPr>
-          <w:lang w:val="fr-FR"/>
-        </w:rPr>
-      </w:pPr>
-      <w:r>
-        <w:rPr>
-          <w:lang w:val="fr-FR"/>
-        </w:rPr>
-        <w:t>Contact (</w:t>
-      </w:r>
-      <w:proofErr w:type="spellStart"/>
-      <w:r>
-        <w:rPr>
-          <w:lang w:val="fr-FR"/>
-        </w:rPr>
-        <w:t>phpmailer</w:t>
-      </w:r>
-      <w:proofErr w:type="spellEnd"/>
-      <w:r>
-        <w:rPr>
-          <w:lang w:val="fr-FR"/>
-        </w:rPr>
-        <w:t>)</w:t>
-      </w:r>
-    </w:p>
-    <w:p>
-      <w:pPr>
-        <w:pStyle w:val="ListParagraph"/>
-        <w:numPr>
-          <w:ilvl w:val="0"/>
-          <w:numId w:val="1"/>
-        </w:numPr>
-        <w:rPr>
-          <w:lang w:val="fr-FR"/>
-        </w:rPr>
-      </w:pPr>
-      <w:r>
-        <w:rPr>
-          <w:lang w:val="fr-FR"/>
-        </w:rPr>
-        <w:t>Home Page :</w:t>
-      </w:r>
-    </w:p>
-    <w:p>
-      <w:pPr>
-        <w:pStyle w:val="ListParagraph"/>
-        <w:numPr>
-          <w:ilvl w:val="1"/>
-          <w:numId w:val="1"/>
-        </w:numPr>
-        <w:rPr>
-          <w:lang w:val="fr-FR"/>
-        </w:rPr>
-      </w:pPr>
-      <w:proofErr w:type="spellStart"/>
-      <w:r>
-        <w:rPr>
-          <w:lang w:val="fr-FR"/>
-        </w:rPr>
-        <w:t>Contain</w:t>
-      </w:r>
-      <w:proofErr w:type="spellEnd"/>
-      <w:r>
-        <w:rPr>
-          <w:lang w:val="fr-FR"/>
-        </w:rPr>
-        <w:t xml:space="preserve"> </w:t>
-      </w:r>
-      <w:proofErr w:type="spellStart"/>
-      <w:r>
-        <w:rPr>
-          <w:lang w:val="fr-FR"/>
-        </w:rPr>
-        <w:t>available</w:t>
-      </w:r>
-      <w:proofErr w:type="spellEnd"/>
-      <w:r>
-        <w:rPr>
-          <w:lang w:val="fr-FR"/>
-        </w:rPr>
-        <w:t xml:space="preserve"> car options</w:t>
-      </w:r>
-    </w:p>
-    <w:p>
-      <w:pPr>
-        <w:pStyle w:val="ListParagraph"/>
-        <w:numPr>
-          <w:ilvl w:val="0"/>
-          <w:numId w:val="1"/>
-        </w:numPr>
-        <w:rPr>
-          <w:lang w:val="fr-FR"/>
-        </w:rPr>
-      </w:pPr>
-      <w:proofErr w:type="spellStart"/>
-      <w:r>
-        <w:rPr>
-          <w:lang w:val="fr-FR"/>
-        </w:rPr>
-        <w:t>Includes</w:t>
-      </w:r>
-      <w:proofErr w:type="spellEnd"/>
-      <w:r>
-        <w:rPr>
-          <w:lang w:val="fr-FR"/>
-        </w:rPr>
-        <w:t xml:space="preserve"> : </w:t>
-      </w:r>
-    </w:p>
-    <w:p>
-      <w:pPr>
-        <w:pStyle w:val="ListParagraph"/>
-        <w:numPr>
-          <w:ilvl w:val="1"/>
-          <w:numId w:val="1"/>
-        </w:numPr>
-        <w:rPr>
-          <w:lang w:val="fr-FR"/>
-        </w:rPr>
-      </w:pPr>
-      <w:r>
-        <w:rPr>
-          <w:lang w:val="fr-FR"/>
-        </w:rPr>
-        <w:t>Header</w:t>
-      </w:r>
-    </w:p>
-    <w:p>
-      <w:pPr>
-        <w:pStyle w:val="ListParagraph"/>
-        <w:numPr>
-          <w:ilvl w:val="2"/>
-          <w:numId w:val="1"/>
-        </w:numPr>
-        <w:rPr>
-          <w:lang w:val="fr-FR"/>
-        </w:rPr>
-      </w:pPr>
-      <w:r>
-        <w:rPr>
-          <w:lang w:val="fr-FR"/>
-        </w:rPr>
-        <w:t xml:space="preserve">Bootstrap </w:t>
-      </w:r>
-    </w:p>
-    <w:p>
-      <w:pPr>
-        <w:pStyle w:val="ListParagraph"/>
-        <w:numPr>
-          <w:ilvl w:val="2"/>
-          <w:numId w:val="1"/>
-        </w:numPr>
-        <w:rPr>
-          <w:lang w:val="fr-FR"/>
-        </w:rPr>
-      </w:pPr>
-      <w:proofErr w:type="spellStart"/>
-      <w:r>
-        <w:rPr>
-          <w:lang w:val="fr-FR"/>
-        </w:rPr>
-        <w:t>FontAwesome</w:t>
-      </w:r>
-      <w:proofErr w:type="spellEnd"/>
-    </w:p>
-    <w:p>
-      <w:pPr>
-        <w:pStyle w:val="ListParagraph"/>
-        <w:numPr>
-          <w:ilvl w:val="2"/>
-          <w:numId w:val="1"/>
-        </w:numPr>
-        <w:rPr>
-          <w:lang w:val="fr-FR"/>
-        </w:rPr>
-      </w:pPr>
-      <w:r>
-        <w:rPr>
-          <w:lang w:val="fr-FR"/>
-        </w:rPr>
-        <w:t>Style</w:t>
-      </w:r>
-    </w:p>
-    <w:p>
-      <w:pPr>
-        <w:pStyle w:val="ListParagraph"/>
-        <w:numPr>
-          <w:ilvl w:val="2"/>
-          <w:numId w:val="1"/>
-        </w:numPr>
-        <w:rPr>
-          <w:lang w:val="fr-FR"/>
-        </w:rPr>
-      </w:pPr>
-      <w:r>
-        <w:rPr>
-          <w:lang w:val="fr-FR"/>
-        </w:rPr>
-        <w:t>Bootstrap/</w:t>
-      </w:r>
-      <w:proofErr w:type="spellStart"/>
-      <w:r>
-        <w:rPr>
-          <w:lang w:val="fr-FR"/>
-        </w:rPr>
-        <w:t>container_start</w:t>
-      </w:r>
-      <w:proofErr w:type="spellEnd"/>
-    </w:p>
-    <w:p>
-      <w:pPr>
-        <w:pStyle w:val="ListParagraph"/>
-        <w:numPr>
-          <w:ilvl w:val="1"/>
-          <w:numId w:val="1"/>
-        </w:numPr>
-        <w:rPr>
-          <w:lang w:val="fr-FR"/>
-        </w:rPr>
-      </w:pPr>
-      <w:proofErr w:type="spellStart"/>
-      <w:r>
-        <w:rPr>
-          <w:lang w:val="fr-FR"/>
-        </w:rPr>
-        <w:t>Footer</w:t>
-      </w:r>
-      <w:proofErr w:type="spellEnd"/>
-      <w:r>
-        <w:rPr>
-          <w:lang w:val="fr-FR"/>
-        </w:rPr>
-        <w:t xml:space="preserve"> </w:t>
-      </w:r>
-    </w:p>
-    <w:p>
-      <w:pPr>
-        <w:pStyle w:val="ListParagraph"/>
-        <w:numPr>
-          <w:ilvl w:val="2"/>
-          <w:numId w:val="1"/>
-        </w:numPr>
-        <w:rPr>
-          <w:lang w:val="fr-FR"/>
-        </w:rPr>
-      </w:pPr>
-      <w:r>
-        <w:rPr>
-          <w:lang w:val="fr-FR"/>
-        </w:rPr>
-        <w:t>Bootstrap/</w:t>
-      </w:r>
-      <w:proofErr w:type="spellStart"/>
-      <w:r>
-        <w:rPr>
-          <w:lang w:val="fr-FR"/>
-        </w:rPr>
-        <w:t>container_end</w:t>
-      </w:r>
-      <w:proofErr w:type="spellEnd"/>
-    </w:p>
-    <w:p>
-      <w:pPr>
-        <w:pStyle w:val="ListParagraph"/>
-        <w:numPr>
-          <w:ilvl w:val="2"/>
-          <w:numId w:val="1"/>
-        </w:numPr>
-        <w:rPr>
-          <w:lang w:val="fr-FR"/>
-        </w:rPr>
-      </w:pPr>
+      </w:pPr>
+      <w:r>
+        <w:t xml:space="preserve">Methods : </w:t>
+      </w:r>
       <w:bookmarkStart w:id="0" w:name="_GoBack"/>
       <w:bookmarkEnd w:id="0"/>
+      <w:r>
+        <w:t>Rent a car /cancel /modify(u</w:t>
+      </w:r>
+      <w:r>
+        <w:t>pdate)</w:t>
+      </w:r>
+    </w:p>
+    <w:p>
+      <w:pPr>
+        <w:pStyle w:val="ListParagraph"/>
+        <w:numPr>
+          <w:ilvl w:val="0"/>
+          <w:numId w:val="1"/>
+        </w:numPr>
+        <w:rPr>
+          <w:lang w:val="fr-FR"/>
+        </w:rPr>
+      </w:pPr>
+      <w:r>
+        <w:rPr>
+          <w:lang w:val="fr-FR"/>
+        </w:rPr>
+        <w:t xml:space="preserve">Admin Dashboard UI </w:t>
+      </w:r>
+    </w:p>
+    <w:p>
+      <w:pPr>
+        <w:pStyle w:val="ListParagraph"/>
+        <w:numPr>
+          <w:ilvl w:val="1"/>
+          <w:numId w:val="1"/>
+        </w:numPr>
+        <w:rPr>
+          <w:lang w:val="fr-FR"/>
+        </w:rPr>
+      </w:pPr>
+      <w:r>
+        <w:rPr>
+          <w:lang w:val="fr-FR"/>
+        </w:rPr>
+        <w:t xml:space="preserve">Methods : </w:t>
+      </w:r>
+      <w:r>
+        <w:rPr>
+          <w:lang w:val="fr-FR"/>
+        </w:rPr>
+        <w:t xml:space="preserve">Manage </w:t>
+      </w:r>
+      <w:proofErr w:type="spellStart"/>
+      <w:r>
+        <w:rPr>
+          <w:lang w:val="fr-FR"/>
+        </w:rPr>
+        <w:t>rental</w:t>
+      </w:r>
+      <w:proofErr w:type="spellEnd"/>
+      <w:r>
+        <w:rPr>
+          <w:lang w:val="fr-FR"/>
+        </w:rPr>
+        <w:t xml:space="preserve"> /car</w:t>
+      </w:r>
+    </w:p>
+    <w:p>
+      <w:pPr>
+        <w:pStyle w:val="ListParagraph"/>
+        <w:numPr>
+          <w:ilvl w:val="1"/>
+          <w:numId w:val="1"/>
+        </w:numPr>
+        <w:rPr>
+          <w:lang w:val="fr-FR"/>
+        </w:rPr>
+      </w:pPr>
+    </w:p>
+    <w:p>
+      <w:pPr>
+        <w:pStyle w:val="ListParagraph"/>
+        <w:numPr>
+          <w:ilvl w:val="0"/>
+          <w:numId w:val="1"/>
+        </w:numPr>
+        <w:rPr>
+          <w:lang w:val="fr-FR"/>
+        </w:rPr>
+      </w:pPr>
+      <w:r>
+        <w:rPr>
+          <w:lang w:val="fr-FR"/>
+        </w:rPr>
+        <w:t>Contact (</w:t>
+      </w:r>
+      <w:proofErr w:type="spellStart"/>
+      <w:r>
+        <w:rPr>
+          <w:lang w:val="fr-FR"/>
+        </w:rPr>
+        <w:t>phpmailer</w:t>
+      </w:r>
+      <w:proofErr w:type="spellEnd"/>
+      <w:r>
+        <w:rPr>
+          <w:lang w:val="fr-FR"/>
+        </w:rPr>
+        <w:t>)</w:t>
+      </w:r>
+    </w:p>
+    <w:p>
+      <w:pPr>
+        <w:pStyle w:val="ListParagraph"/>
+        <w:numPr>
+          <w:ilvl w:val="0"/>
+          <w:numId w:val="1"/>
+        </w:numPr>
+        <w:rPr>
+          <w:lang w:val="fr-FR"/>
+        </w:rPr>
+      </w:pPr>
+      <w:r>
+        <w:rPr>
+          <w:lang w:val="fr-FR"/>
+        </w:rPr>
+        <w:t>Home Page :</w:t>
+      </w:r>
+    </w:p>
+    <w:p>
+      <w:pPr>
+        <w:pStyle w:val="ListParagraph"/>
+        <w:numPr>
+          <w:ilvl w:val="1"/>
+          <w:numId w:val="1"/>
+        </w:numPr>
+        <w:rPr>
+          <w:lang w:val="fr-FR"/>
+        </w:rPr>
+      </w:pPr>
+      <w:proofErr w:type="spellStart"/>
+      <w:r>
+        <w:rPr>
+          <w:lang w:val="fr-FR"/>
+        </w:rPr>
+        <w:t>Contain</w:t>
+      </w:r>
+      <w:proofErr w:type="spellEnd"/>
+      <w:r>
+        <w:rPr>
+          <w:lang w:val="fr-FR"/>
+        </w:rPr>
+        <w:t xml:space="preserve"> </w:t>
+      </w:r>
+      <w:proofErr w:type="spellStart"/>
+      <w:r>
+        <w:rPr>
+          <w:lang w:val="fr-FR"/>
+        </w:rPr>
+        <w:t>available</w:t>
+      </w:r>
+      <w:proofErr w:type="spellEnd"/>
+      <w:r>
+        <w:rPr>
+          <w:lang w:val="fr-FR"/>
+        </w:rPr>
+        <w:t xml:space="preserve"> car options</w:t>
+      </w:r>
+    </w:p>
+    <w:p>
+      <w:pPr>
+        <w:pStyle w:val="ListParagraph"/>
+        <w:numPr>
+          <w:ilvl w:val="0"/>
+          <w:numId w:val="1"/>
+        </w:numPr>
+        <w:rPr>
+          <w:lang w:val="fr-FR"/>
+        </w:rPr>
+      </w:pPr>
+      <w:proofErr w:type="spellStart"/>
+      <w:r>
+        <w:rPr>
+          <w:lang w:val="fr-FR"/>
+        </w:rPr>
+        <w:t>Includes</w:t>
+      </w:r>
+      <w:proofErr w:type="spellEnd"/>
+      <w:r>
+        <w:rPr>
+          <w:lang w:val="fr-FR"/>
+        </w:rPr>
+        <w:t xml:space="preserve"> : </w:t>
+      </w:r>
+    </w:p>
+    <w:p>
+      <w:pPr>
+        <w:pStyle w:val="ListParagraph"/>
+        <w:numPr>
+          <w:ilvl w:val="1"/>
+          <w:numId w:val="1"/>
+        </w:numPr>
+        <w:rPr>
+          <w:lang w:val="fr-FR"/>
+        </w:rPr>
+      </w:pPr>
+      <w:r>
+        <w:rPr>
+          <w:lang w:val="fr-FR"/>
+        </w:rPr>
+        <w:t>Header</w:t>
+      </w:r>
+    </w:p>
+    <w:p>
+      <w:pPr>
+        <w:pStyle w:val="ListParagraph"/>
+        <w:numPr>
+          <w:ilvl w:val="2"/>
+          <w:numId w:val="1"/>
+        </w:numPr>
+        <w:rPr>
+          <w:lang w:val="fr-FR"/>
+        </w:rPr>
+      </w:pPr>
+      <w:r>
+        <w:rPr>
+          <w:lang w:val="fr-FR"/>
+        </w:rPr>
+        <w:t xml:space="preserve">Bootstrap </w:t>
+      </w:r>
+    </w:p>
+    <w:p>
+      <w:pPr>
+        <w:pStyle w:val="ListParagraph"/>
+        <w:numPr>
+          <w:ilvl w:val="2"/>
+          <w:numId w:val="1"/>
+        </w:numPr>
+        <w:rPr>
+          <w:lang w:val="fr-FR"/>
+        </w:rPr>
+      </w:pPr>
+      <w:proofErr w:type="spellStart"/>
+      <w:r>
+        <w:rPr>
+          <w:lang w:val="fr-FR"/>
+        </w:rPr>
+        <w:t>FontAwesome</w:t>
+      </w:r>
+      <w:proofErr w:type="spellEnd"/>
+    </w:p>
+    <w:p>
+      <w:pPr>
+        <w:pStyle w:val="ListParagraph"/>
+        <w:numPr>
+          <w:ilvl w:val="2"/>
+          <w:numId w:val="1"/>
+        </w:numPr>
+        <w:rPr>
+          <w:lang w:val="fr-FR"/>
+        </w:rPr>
+      </w:pPr>
+      <w:r>
+        <w:rPr>
+          <w:lang w:val="fr-FR"/>
+        </w:rPr>
+        <w:t>Style</w:t>
+      </w:r>
+    </w:p>
+    <w:p>
+      <w:pPr>
+        <w:pStyle w:val="ListParagraph"/>
+        <w:numPr>
+          <w:ilvl w:val="2"/>
+          <w:numId w:val="1"/>
+        </w:numPr>
+        <w:rPr>
+          <w:lang w:val="fr-FR"/>
+        </w:rPr>
+      </w:pPr>
+      <w:r>
+        <w:rPr>
+          <w:lang w:val="fr-FR"/>
+        </w:rPr>
+        <w:t>Bootstrap/</w:t>
+      </w:r>
+      <w:proofErr w:type="spellStart"/>
+      <w:r>
+        <w:rPr>
+          <w:lang w:val="fr-FR"/>
+        </w:rPr>
+        <w:t>container_start</w:t>
+      </w:r>
+      <w:proofErr w:type="spellEnd"/>
+    </w:p>
+    <w:p>
+      <w:pPr>
+        <w:pStyle w:val="ListParagraph"/>
+        <w:numPr>
+          <w:ilvl w:val="1"/>
+          <w:numId w:val="1"/>
+        </w:numPr>
+        <w:rPr>
+          <w:lang w:val="fr-FR"/>
+        </w:rPr>
+      </w:pPr>
+      <w:proofErr w:type="spellStart"/>
+      <w:r>
+        <w:rPr>
+          <w:lang w:val="fr-FR"/>
+        </w:rPr>
+        <w:t>Footer</w:t>
+      </w:r>
+      <w:proofErr w:type="spellEnd"/>
+      <w:r>
+        <w:rPr>
+          <w:lang w:val="fr-FR"/>
+        </w:rPr>
+        <w:t xml:space="preserve"> </w:t>
+      </w:r>
+    </w:p>
+    <w:p>
+      <w:pPr>
+        <w:pStyle w:val="ListParagraph"/>
+        <w:numPr>
+          <w:ilvl w:val="2"/>
+          <w:numId w:val="1"/>
+        </w:numPr>
+        <w:rPr>
+          <w:lang w:val="fr-FR"/>
+        </w:rPr>
+      </w:pPr>
+      <w:r>
+        <w:rPr>
+          <w:lang w:val="fr-FR"/>
+        </w:rPr>
+        <w:t>Bootstrap/</w:t>
+      </w:r>
+      <w:proofErr w:type="spellStart"/>
+      <w:r>
+        <w:rPr>
+          <w:lang w:val="fr-FR"/>
+        </w:rPr>
+        <w:t>container_end</w:t>
+      </w:r>
+      <w:proofErr w:type="spellEnd"/>
+    </w:p>
+    <w:p>
+      <w:pPr>
+        <w:pStyle w:val="ListParagraph"/>
+        <w:numPr>
+          <w:ilvl w:val="2"/>
+          <w:numId w:val="1"/>
+        </w:numPr>
+        <w:rPr>
+          <w:lang w:val="fr-FR"/>
+        </w:rPr>
+      </w:pPr>
+      <w:r>
+        <w:rPr>
+          <w:lang w:val="fr-FR"/>
+        </w:rPr>
+        <w:t>JS scripts</w:t>
+      </w:r>
+    </w:p>
+    <w:p>
+      <w:pPr>
+        <w:pStyle w:val="ListParagraph"/>
+        <w:numPr>
+          <w:ilvl w:val="2"/>
+          <w:numId w:val="1"/>
+        </w:numPr>
+        <w:rPr>
+          <w:lang w:val="fr-FR"/>
+        </w:rPr>
+      </w:pPr>
+      <w:r>
+        <w:rPr>
+          <w:lang w:val="fr-FR"/>
+        </w:rPr>
+        <w:t xml:space="preserve">Bootstrap </w:t>
+      </w:r>
+      <w:proofErr w:type="spellStart"/>
+      <w:r>
+        <w:rPr>
+          <w:lang w:val="fr-FR"/>
+        </w:rPr>
+        <w:t>js</w:t>
+      </w:r>
+      <w:proofErr w:type="spellEnd"/>
+      <w:r>
+        <w:rPr>
+          <w:lang w:val="fr-FR"/>
+        </w:rPr>
+        <w:t xml:space="preserve"> </w:t>
+      </w:r>
+    </w:p>
+    <w:p>
+      <w:pPr>
+        <w:ind w:left="1800"/>
+        <w:rPr>
+          <w:lang w:val="fr-FR"/>
+        </w:rPr>
+      </w:pPr>
     </w:p>
     <w:sectPr>
       <w:pgSz w:w="12240" w:h="15840"/>

</xml_diff>